<commit_message>
added task on dpi
</commit_message>
<xml_diff>
--- a/DPI/tasks/Лабораторная работа №4_ПОИТ.docx
+++ b/DPI/tasks/Лабораторная работа №4_ПОИТ.docx
@@ -177,15 +177,7 @@
           <w:sz w:val="28"/>
           <w:szCs w:val="28"/>
         </w:rPr>
-        <w:t xml:space="preserve"> </w:t>
-      </w:r>
-      <w:r>
-        <w:rPr>
-          <w:rFonts w:ascii="Times New Roman" w:hAnsi="Times New Roman" w:cs="Times New Roman"/>
-          <w:sz w:val="28"/>
-          <w:szCs w:val="28"/>
-        </w:rPr>
-        <w:t xml:space="preserve">Познакомиться с основными правилами композиции, изучить принципы гештальта. </w:t>
+        <w:t xml:space="preserve"> Познакомиться с основными правилами композиции, изучить принципы гештальта. </w:t>
       </w:r>
     </w:p>
     <w:p>
@@ -1638,43 +1630,7 @@
             <w:sz w:val="28"/>
             <w:szCs w:val="28"/>
           </w:rPr>
-          <w:t>https://www.figma</w:t>
-        </w:r>
-        <w:r>
-          <w:rPr>
-            <w:rStyle w:val="ae"/>
-            <w:rFonts w:ascii="Times New Roman" w:hAnsi="Times New Roman" w:cs="Times New Roman"/>
-            <w:sz w:val="28"/>
-            <w:szCs w:val="28"/>
-          </w:rPr>
-          <w:t>.</w:t>
-        </w:r>
-        <w:r>
-          <w:rPr>
-            <w:rStyle w:val="ae"/>
-            <w:rFonts w:ascii="Times New Roman" w:hAnsi="Times New Roman" w:cs="Times New Roman"/>
-            <w:sz w:val="28"/>
-            <w:szCs w:val="28"/>
-          </w:rPr>
-          <w:t>c</w:t>
-        </w:r>
-        <w:r>
-          <w:rPr>
-            <w:rStyle w:val="ae"/>
-            <w:rFonts w:ascii="Times New Roman" w:hAnsi="Times New Roman" w:cs="Times New Roman"/>
-            <w:sz w:val="28"/>
-            <w:szCs w:val="28"/>
-          </w:rPr>
-          <w:t>o</w:t>
-        </w:r>
-        <w:r>
-          <w:rPr>
-            <w:rStyle w:val="ae"/>
-            <w:rFonts w:ascii="Times New Roman" w:hAnsi="Times New Roman" w:cs="Times New Roman"/>
-            <w:sz w:val="28"/>
-            <w:szCs w:val="28"/>
-          </w:rPr>
-          <w:t>m/file/Vd31Zbs0oWa9FObV7fMLsk/Untitled?node-id=0%3A1&amp;t=HQFb3mz1I9bQoWHD-1</w:t>
+          <w:t>https://www.figma.com/file/Vd31Zbs0oWa9FObV7fMLsk/Untitled?node-id=0%3A1&amp;t=HQFb3mz1I9bQoWHD-1</w:t>
         </w:r>
       </w:hyperlink>
     </w:p>
@@ -4273,7 +4229,19 @@
           <w:szCs w:val="28"/>
           <w:bdr w:val="none" w:sz="0" w:space="0" w:color="auto" w:frame="1"/>
         </w:rPr>
-        <w:t> — это совокупность принципов визуального восприятия, разработанная немецкими психологами в 1920</w:t>
+        <w:t> — это совокупность принципов визуального восприятия, разработанная немецкими</w:t>
+      </w:r>
+      <w:bookmarkStart w:id="0" w:name="_GoBack"/>
+      <w:bookmarkEnd w:id="0"/>
+      <w:r>
+        <w:rPr>
+          <w:rFonts w:ascii="Times New Roman" w:hAnsi="Times New Roman" w:cs="Times New Roman"/>
+          <w:spacing w:val="2"/>
+          <w:sz w:val="28"/>
+          <w:szCs w:val="28"/>
+          <w:bdr w:val="none" w:sz="0" w:space="0" w:color="auto" w:frame="1"/>
+        </w:rPr>
+        <w:t xml:space="preserve"> психологами в 1920</w:t>
       </w:r>
       <w:r>
         <w:rPr>
@@ -8295,8 +8263,6 @@
         </w:rPr>
         <w:t>Найти также примеры использования законов композиции и основных элементов композиции. Отобразить скриншот и название закона/элемента композиции.</w:t>
       </w:r>
-      <w:bookmarkStart w:id="0" w:name="_GoBack"/>
-      <w:bookmarkEnd w:id="0"/>
     </w:p>
     <w:p>
       <w:pPr>
@@ -13801,7 +13767,7 @@
 </file>
 
 <file path=customXml/itemProps1.xml><?xml version="1.0" encoding="utf-8"?>
-<ds:datastoreItem xmlns:ds="http://schemas.openxmlformats.org/officeDocument/2006/customXml" ds:itemID="{941458BC-F6FA-4531-9FD3-57C3D400C11F}">
+<ds:datastoreItem xmlns:ds="http://schemas.openxmlformats.org/officeDocument/2006/customXml" ds:itemID="{2D55092F-8263-4754-B6D7-E39D92AB038D}">
   <ds:schemaRefs>
     <ds:schemaRef ds:uri="http://schemas.openxmlformats.org/officeDocument/2006/bibliography"/>
   </ds:schemaRefs>

</xml_diff>